<commit_message>
benerin template ba ta 2
</commit_message>
<xml_diff>
--- a/public/uploads/template_ba_ta2/template_ba_ta2.docx
+++ b/public/uploads/template_ba_ta2/template_ba_ta2.docx
@@ -1591,16 +1591,7 @@
                                 <w:color w:val="000000"/>
                                 <w:sz w:val="24"/>
                               </w:rPr>
-                              <w:t xml:space="preserve">FORMULIR </w:t>
-                            </w:r>
-                            <w:r>
-                              <w:rPr>
-                                <w:rFonts w:ascii="Times New Roman" w:eastAsia="Times New Roman" w:hAnsi="Times New Roman" w:cs="Times New Roman"/>
-                                <w:b/>
-                                <w:color w:val="000000"/>
-                                <w:sz w:val="24"/>
-                              </w:rPr>
-                              <w:t>PENGAJUAN SEMINAR</w:t>
+                              <w:t>FORMULIR PENGAJUAN SEMINAR</w:t>
                             </w:r>
                             <w:r>
                               <w:rPr>
@@ -1676,16 +1667,7 @@
                           <w:color w:val="000000"/>
                           <w:sz w:val="24"/>
                         </w:rPr>
-                        <w:t xml:space="preserve">FORMULIR </w:t>
-                      </w:r>
-                      <w:r>
-                        <w:rPr>
-                          <w:rFonts w:ascii="Times New Roman" w:eastAsia="Times New Roman" w:hAnsi="Times New Roman" w:cs="Times New Roman"/>
-                          <w:b/>
-                          <w:color w:val="000000"/>
-                          <w:sz w:val="24"/>
-                        </w:rPr>
-                        <w:t>PENGAJUAN SEMINAR</w:t>
+                        <w:t>FORMULIR PENGAJUAN SEMINAR</w:t>
                       </w:r>
                       <w:r>
                         <w:rPr>
@@ -2899,16 +2881,7 @@
                                 <w:color w:val="000000"/>
                                 <w:sz w:val="24"/>
                               </w:rPr>
-                              <w:t xml:space="preserve">UNDANGAN </w:t>
-                            </w:r>
-                            <w:r>
-                              <w:rPr>
-                                <w:rFonts w:ascii="Times New Roman" w:eastAsia="Times New Roman" w:hAnsi="Times New Roman" w:cs="Times New Roman"/>
-                                <w:b/>
-                                <w:color w:val="000000"/>
-                                <w:sz w:val="24"/>
-                              </w:rPr>
-                              <w:t>SEMINAR TUGAS AKHIR II</w:t>
+                              <w:t>UNDANGAN SEMINAR TUGAS AKHIR II</w:t>
                             </w:r>
                           </w:p>
                           <w:p>
@@ -2966,16 +2939,7 @@
                           <w:color w:val="000000"/>
                           <w:sz w:val="24"/>
                         </w:rPr>
-                        <w:t xml:space="preserve">UNDANGAN </w:t>
-                      </w:r>
-                      <w:r>
-                        <w:rPr>
-                          <w:rFonts w:ascii="Times New Roman" w:eastAsia="Times New Roman" w:hAnsi="Times New Roman" w:cs="Times New Roman"/>
-                          <w:b/>
-                          <w:color w:val="000000"/>
-                          <w:sz w:val="24"/>
-                        </w:rPr>
-                        <w:t>SEMINAR TUGAS AKHIR II</w:t>
+                        <w:t>UNDANGAN SEMINAR TUGAS AKHIR II</w:t>
                       </w:r>
                     </w:p>
                     <w:p>
@@ -4272,16 +4236,7 @@
                                 <w:color w:val="000000"/>
                                 <w:sz w:val="24"/>
                               </w:rPr>
-                              <w:t xml:space="preserve">FORMULIR </w:t>
-                            </w:r>
-                            <w:r>
-                              <w:rPr>
-                                <w:rFonts w:ascii="Times New Roman" w:eastAsia="Times New Roman" w:hAnsi="Times New Roman" w:cs="Times New Roman"/>
-                                <w:b/>
-                                <w:color w:val="000000"/>
-                                <w:sz w:val="24"/>
-                              </w:rPr>
-                              <w:t>PENILAIAN TUGAS AKHIR II</w:t>
+                              <w:t>FORMULIR PENILAIAN TUGAS AKHIR II</w:t>
                             </w:r>
                           </w:p>
                           <w:p>
@@ -4333,16 +4288,7 @@
                           <w:color w:val="000000"/>
                           <w:sz w:val="24"/>
                         </w:rPr>
-                        <w:t xml:space="preserve">FORMULIR </w:t>
-                      </w:r>
-                      <w:r>
-                        <w:rPr>
-                          <w:rFonts w:ascii="Times New Roman" w:eastAsia="Times New Roman" w:hAnsi="Times New Roman" w:cs="Times New Roman"/>
-                          <w:b/>
-                          <w:color w:val="000000"/>
-                          <w:sz w:val="24"/>
-                        </w:rPr>
-                        <w:t>PENILAIAN TUGAS AKHIR II</w:t>
+                        <w:t>FORMULIR PENILAIAN TUGAS AKHIR II</w:t>
                       </w:r>
                     </w:p>
                     <w:p>
@@ -6109,16 +6055,7 @@
                                 <w:color w:val="000000"/>
                                 <w:sz w:val="24"/>
                               </w:rPr>
-                              <w:t xml:space="preserve">FORMULIR </w:t>
-                            </w:r>
-                            <w:r>
-                              <w:rPr>
-                                <w:rFonts w:ascii="Times New Roman" w:eastAsia="Times New Roman" w:hAnsi="Times New Roman" w:cs="Times New Roman"/>
-                                <w:b/>
-                                <w:color w:val="000000"/>
-                                <w:sz w:val="24"/>
-                              </w:rPr>
-                              <w:t>PENILAIAN TUGAS AKHIR II</w:t>
+                              <w:t>FORMULIR PENILAIAN TUGAS AKHIR II</w:t>
                             </w:r>
                           </w:p>
                           <w:p>
@@ -6177,16 +6114,7 @@
                           <w:color w:val="000000"/>
                           <w:sz w:val="24"/>
                         </w:rPr>
-                        <w:t xml:space="preserve">FORMULIR </w:t>
-                      </w:r>
-                      <w:r>
-                        <w:rPr>
-                          <w:rFonts w:ascii="Times New Roman" w:eastAsia="Times New Roman" w:hAnsi="Times New Roman" w:cs="Times New Roman"/>
-                          <w:b/>
-                          <w:color w:val="000000"/>
-                          <w:sz w:val="24"/>
-                        </w:rPr>
-                        <w:t>PENILAIAN TUGAS AKHIR II</w:t>
+                        <w:t>FORMULIR PENILAIAN TUGAS AKHIR II</w:t>
                       </w:r>
                     </w:p>
                     <w:p>
@@ -7979,7 +7907,16 @@
                                 <w:color w:val="000000"/>
                                 <w:sz w:val="24"/>
                               </w:rPr>
-                              <w:t>PENILAIAN TUGAS AKHIR I</w:t>
+                              <w:t xml:space="preserve">PENILAIAN TUGAS AKHIR </w:t>
+                            </w:r>
+                            <w:r>
+                              <w:rPr>
+                                <w:rFonts w:ascii="Times New Roman" w:eastAsia="Times New Roman" w:hAnsi="Times New Roman" w:cs="Times New Roman"/>
+                                <w:b/>
+                                <w:color w:val="000000"/>
+                                <w:sz w:val="24"/>
+                              </w:rPr>
+                              <w:t>II</w:t>
                             </w:r>
                           </w:p>
                           <w:p>
@@ -8040,7 +7977,16 @@
                           <w:color w:val="000000"/>
                           <w:sz w:val="24"/>
                         </w:rPr>
-                        <w:t>PENILAIAN TUGAS AKHIR I</w:t>
+                        <w:t xml:space="preserve">PENILAIAN TUGAS AKHIR </w:t>
+                      </w:r>
+                      <w:r>
+                        <w:rPr>
+                          <w:rFonts w:ascii="Times New Roman" w:eastAsia="Times New Roman" w:hAnsi="Times New Roman" w:cs="Times New Roman"/>
+                          <w:b/>
+                          <w:color w:val="000000"/>
+                          <w:sz w:val="24"/>
+                        </w:rPr>
+                        <w:t>II</w:t>
                       </w:r>
                     </w:p>
                     <w:p>
@@ -9859,16 +9805,7 @@
                                 <w:color w:val="000000"/>
                                 <w:sz w:val="24"/>
                               </w:rPr>
-                              <w:t xml:space="preserve">FORMULIR </w:t>
-                            </w:r>
-                            <w:r>
-                              <w:rPr>
-                                <w:rFonts w:ascii="Times New Roman" w:eastAsia="Times New Roman" w:hAnsi="Times New Roman" w:cs="Times New Roman"/>
-                                <w:b/>
-                                <w:color w:val="000000"/>
-                                <w:sz w:val="24"/>
-                              </w:rPr>
-                              <w:t>REKAPITULASI PENILAIAN TUGAS AKHIR II</w:t>
+                              <w:t>FORMULIR REKAPITULASI PENILAIAN TUGAS AKHIR II</w:t>
                             </w:r>
                           </w:p>
                           <w:p>
@@ -9920,16 +9857,7 @@
                           <w:color w:val="000000"/>
                           <w:sz w:val="24"/>
                         </w:rPr>
-                        <w:t xml:space="preserve">FORMULIR </w:t>
-                      </w:r>
-                      <w:r>
-                        <w:rPr>
-                          <w:rFonts w:ascii="Times New Roman" w:eastAsia="Times New Roman" w:hAnsi="Times New Roman" w:cs="Times New Roman"/>
-                          <w:b/>
-                          <w:color w:val="000000"/>
-                          <w:sz w:val="24"/>
-                        </w:rPr>
-                        <w:t>REKAPITULASI PENILAIAN TUGAS AKHIR II</w:t>
+                        <w:t>FORMULIR REKAPITULASI PENILAIAN TUGAS AKHIR II</w:t>
                       </w:r>
                     </w:p>
                     <w:p>
@@ -11985,16 +11913,7 @@
                                 <w:color w:val="000000"/>
                                 <w:sz w:val="24"/>
                               </w:rPr>
-                              <w:t xml:space="preserve">BERITA </w:t>
-                            </w:r>
-                            <w:r>
-                              <w:rPr>
-                                <w:rFonts w:ascii="Times New Roman" w:eastAsia="Times New Roman" w:hAnsi="Times New Roman" w:cs="Times New Roman"/>
-                                <w:b/>
-                                <w:color w:val="000000"/>
-                                <w:sz w:val="24"/>
-                              </w:rPr>
-                              <w:t>ACARA PENILAIAN TUGAS AKHIR II</w:t>
+                              <w:t>BERITA ACARA PENILAIAN TUGAS AKHIR II</w:t>
                             </w:r>
                           </w:p>
                           <w:p>
@@ -12053,16 +11972,7 @@
                           <w:color w:val="000000"/>
                           <w:sz w:val="24"/>
                         </w:rPr>
-                        <w:t xml:space="preserve">BERITA </w:t>
-                      </w:r>
-                      <w:r>
-                        <w:rPr>
-                          <w:rFonts w:ascii="Times New Roman" w:eastAsia="Times New Roman" w:hAnsi="Times New Roman" w:cs="Times New Roman"/>
-                          <w:b/>
-                          <w:color w:val="000000"/>
-                          <w:sz w:val="24"/>
-                        </w:rPr>
-                        <w:t>ACARA PENILAIAN TUGAS AKHIR II</w:t>
+                        <w:t>BERITA ACARA PENILAIAN TUGAS AKHIR II</w:t>
                       </w:r>
                     </w:p>
                     <w:p>
@@ -14083,16 +13993,7 @@
                                 <w:color w:val="000000"/>
                                 <w:sz w:val="24"/>
                               </w:rPr>
-                              <w:t xml:space="preserve">FORMULIR </w:t>
-                            </w:r>
-                            <w:r>
-                              <w:rPr>
-                                <w:rFonts w:ascii="Times New Roman" w:eastAsia="Times New Roman" w:hAnsi="Times New Roman" w:cs="Times New Roman"/>
-                                <w:b/>
-                                <w:color w:val="000000"/>
-                                <w:sz w:val="24"/>
-                              </w:rPr>
-                              <w:t>CATATAN PERBAIKAN TUGAS AKHIR II</w:t>
+                              <w:t>FORMULIR CATATAN PERBAIKAN TUGAS AKHIR II</w:t>
                             </w:r>
                           </w:p>
                           <w:p>
@@ -14150,16 +14051,7 @@
                           <w:color w:val="000000"/>
                           <w:sz w:val="24"/>
                         </w:rPr>
-                        <w:t xml:space="preserve">FORMULIR </w:t>
-                      </w:r>
-                      <w:r>
-                        <w:rPr>
-                          <w:rFonts w:ascii="Times New Roman" w:eastAsia="Times New Roman" w:hAnsi="Times New Roman" w:cs="Times New Roman"/>
-                          <w:b/>
-                          <w:color w:val="000000"/>
-                          <w:sz w:val="24"/>
-                        </w:rPr>
-                        <w:t>CATATAN PERBAIKAN TUGAS AKHIR II</w:t>
+                        <w:t>FORMULIR CATATAN PERBAIKAN TUGAS AKHIR II</w:t>
                       </w:r>
                     </w:p>
                     <w:p>
@@ -15131,16 +15023,7 @@
                                     <w:color w:val="000000"/>
                                     <w:sz w:val="24"/>
                                   </w:rPr>
-                                  <w:t xml:space="preserve">Komentar/Saran/Usul </w:t>
-                                </w:r>
-                                <w:r>
-                                  <w:rPr>
-                                    <w:rFonts w:ascii="Times New Roman" w:eastAsia="Times New Roman" w:hAnsi="Times New Roman" w:cs="Times New Roman"/>
-                                    <w:b/>
-                                    <w:color w:val="000000"/>
-                                    <w:sz w:val="24"/>
-                                  </w:rPr>
-                                  <w:t xml:space="preserve">perbaikan </w:t>
+                                  <w:t xml:space="preserve">Komentar/Saran/Usul perbaikan </w:t>
                                 </w:r>
                               </w:p>
                             </w:txbxContent>
@@ -15284,16 +15167,7 @@
                               <w:color w:val="000000"/>
                               <w:sz w:val="24"/>
                             </w:rPr>
-                            <w:t xml:space="preserve">Komentar/Saran/Usul </w:t>
-                          </w:r>
-                          <w:r>
-                            <w:rPr>
-                              <w:rFonts w:ascii="Times New Roman" w:eastAsia="Times New Roman" w:hAnsi="Times New Roman" w:cs="Times New Roman"/>
-                              <w:b/>
-                              <w:color w:val="000000"/>
-                              <w:sz w:val="24"/>
-                            </w:rPr>
-                            <w:t xml:space="preserve">perbaikan </w:t>
+                            <w:t xml:space="preserve">Komentar/Saran/Usul perbaikan </w:t>
                           </w:r>
                         </w:p>
                       </w:txbxContent>
@@ -15730,16 +15604,7 @@
                                 <w:color w:val="000000"/>
                                 <w:sz w:val="24"/>
                               </w:rPr>
-                              <w:t xml:space="preserve">DAFTAR </w:t>
-                            </w:r>
-                            <w:r>
-                              <w:rPr>
-                                <w:rFonts w:ascii="Times New Roman" w:eastAsia="Times New Roman" w:hAnsi="Times New Roman" w:cs="Times New Roman"/>
-                                <w:b/>
-                                <w:color w:val="000000"/>
-                                <w:sz w:val="24"/>
-                              </w:rPr>
-                              <w:t>HADIR SEMINAR TUGAS AKHIR II</w:t>
+                              <w:t>DAFTAR HADIR SEMINAR TUGAS AKHIR II</w:t>
                             </w:r>
                           </w:p>
                           <w:p>
@@ -15797,16 +15662,7 @@
                           <w:color w:val="000000"/>
                           <w:sz w:val="24"/>
                         </w:rPr>
-                        <w:t xml:space="preserve">DAFTAR </w:t>
-                      </w:r>
-                      <w:r>
-                        <w:rPr>
-                          <w:rFonts w:ascii="Times New Roman" w:eastAsia="Times New Roman" w:hAnsi="Times New Roman" w:cs="Times New Roman"/>
-                          <w:b/>
-                          <w:color w:val="000000"/>
-                          <w:sz w:val="24"/>
-                        </w:rPr>
-                        <w:t>HADIR SEMINAR TUGAS AKHIR II</w:t>
+                        <w:t>DAFTAR HADIR SEMINAR TUGAS AKHIR II</w:t>
                       </w:r>
                     </w:p>
                     <w:p>
@@ -19276,16 +19132,7 @@
                                 <w:color w:val="000000"/>
                                 <w:sz w:val="24"/>
                               </w:rPr>
-                              <w:t xml:space="preserve">DAFTAR </w:t>
-                            </w:r>
-                            <w:r>
-                              <w:rPr>
-                                <w:rFonts w:ascii="Times New Roman" w:eastAsia="Times New Roman" w:hAnsi="Times New Roman" w:cs="Times New Roman"/>
-                                <w:b/>
-                                <w:color w:val="000000"/>
-                                <w:sz w:val="24"/>
-                              </w:rPr>
-                              <w:t>HADIR SEMINAR TUGAS AKHIR II</w:t>
+                              <w:t>DAFTAR HADIR SEMINAR TUGAS AKHIR II</w:t>
                             </w:r>
                           </w:p>
                           <w:p>
@@ -19343,16 +19190,7 @@
                           <w:color w:val="000000"/>
                           <w:sz w:val="24"/>
                         </w:rPr>
-                        <w:t xml:space="preserve">DAFTAR </w:t>
-                      </w:r>
-                      <w:r>
-                        <w:rPr>
-                          <w:rFonts w:ascii="Times New Roman" w:eastAsia="Times New Roman" w:hAnsi="Times New Roman" w:cs="Times New Roman"/>
-                          <w:b/>
-                          <w:color w:val="000000"/>
-                          <w:sz w:val="24"/>
-                        </w:rPr>
-                        <w:t>HADIR SEMINAR TUGAS AKHIR II</w:t>
+                        <w:t>DAFTAR HADIR SEMINAR TUGAS AKHIR II</w:t>
                       </w:r>
                     </w:p>
                     <w:p>
@@ -22016,7 +21854,7 @@
             </wp:anchor>
           </w:drawing>
         </mc:Choice>
-        <mc:Fallback xmlns:dgm="http://schemas.openxmlformats.org/drawingml/2006/diagram" xmlns:lc="http://schemas.openxmlformats.org/drawingml/2006/lockedCanvas" xmlns:c="http://schemas.openxmlformats.org/drawingml/2006/chart" xmlns:pic="http://schemas.openxmlformats.org/drawingml/2006/picture" xmlns:a="http://schemas.openxmlformats.org/drawingml/2006/main" xmlns:sl="http://schemas.openxmlformats.org/schemaLibrary/2006/main">
+        <mc:Fallback xmlns:sl="http://schemas.openxmlformats.org/schemaLibrary/2006/main" xmlns:a="http://schemas.openxmlformats.org/drawingml/2006/main" xmlns:pic="http://schemas.openxmlformats.org/drawingml/2006/picture" xmlns:c="http://schemas.openxmlformats.org/drawingml/2006/chart" xmlns:lc="http://schemas.openxmlformats.org/drawingml/2006/lockedCanvas" xmlns:dgm="http://schemas.openxmlformats.org/drawingml/2006/diagram">
           <w:drawing>
             <wp:anchor allowOverlap="1" behindDoc="0" distB="0" distT="0" distL="114300" distR="114300" hidden="0" layoutInCell="1" locked="0" relativeHeight="0" simplePos="0">
               <wp:simplePos x="0" y="0"/>

</xml_diff>

<commit_message>
benerin template ta 2
</commit_message>
<xml_diff>
--- a/public/uploads/template_ba_ta2/template_ba_ta2.docx
+++ b/public/uploads/template_ba_ta2/template_ba_ta2.docx
@@ -11604,7 +11604,6 @@
           <w:color w:val="000000"/>
         </w:rPr>
         <w:tab/>
-        <w:t xml:space="preserve"> </w:t>
       </w:r>
       <w:r>
         <w:rPr>
@@ -11672,6 +11671,13 @@
         <w:rPr>
           <w:rFonts w:ascii="Times New Roman" w:eastAsia="Times New Roman" w:hAnsi="Times New Roman" w:cs="Times New Roman"/>
           <w:color w:val="000000"/>
+        </w:rPr>
+        <w:tab/>
+      </w:r>
+      <w:r>
+        <w:rPr>
+          <w:rFonts w:ascii="Times New Roman" w:eastAsia="Times New Roman" w:hAnsi="Times New Roman" w:cs="Times New Roman"/>
+          <w:color w:val="000000"/>
           <w:sz w:val="24"/>
           <w:szCs w:val="24"/>
         </w:rPr>
@@ -11686,25 +11692,8 @@
       <w:r>
         <w:rPr>
           <w:rFonts w:ascii="Times New Roman" w:eastAsia="Times New Roman" w:hAnsi="Times New Roman" w:cs="Times New Roman"/>
-          <w:lang w:val="en-US"/>
-        </w:rPr>
-        <w:t>${</w:t>
-      </w:r>
-      <w:proofErr w:type="spellStart"/>
-      <w:r>
-        <w:rPr>
-          <w:rFonts w:ascii="Times New Roman" w:eastAsia="Times New Roman" w:hAnsi="Times New Roman" w:cs="Times New Roman"/>
-          <w:lang w:val="en-US"/>
-        </w:rPr>
-        <w:t>nip_koor_acc</w:t>
-      </w:r>
-      <w:proofErr w:type="spellEnd"/>
-      <w:r>
-        <w:rPr>
-          <w:rFonts w:ascii="Times New Roman" w:eastAsia="Times New Roman" w:hAnsi="Times New Roman" w:cs="Times New Roman"/>
-          <w:lang w:val="en-US"/>
-        </w:rPr>
-        <w:t>}</w:t>
+        </w:rPr>
+        <w:t>${nip_koor_acc}</w:t>
       </w:r>
     </w:p>
     <w:p>
@@ -13467,6 +13456,19 @@
           <w:color w:val="000000"/>
         </w:rPr>
         <w:tab/>
+      </w:r>
+      <w:r>
+        <w:rPr>
+          <w:rFonts w:ascii="Times New Roman" w:eastAsia="Times New Roman" w:hAnsi="Times New Roman" w:cs="Times New Roman"/>
+          <w:color w:val="000000"/>
+        </w:rPr>
+        <w:tab/>
+      </w:r>
+      <w:r>
+        <w:rPr>
+          <w:rFonts w:ascii="Times New Roman" w:eastAsia="Times New Roman" w:hAnsi="Times New Roman" w:cs="Times New Roman"/>
+          <w:color w:val="000000"/>
+        </w:rPr>
         <w:t>Mengetahui,</w:t>
       </w:r>
       <w:r>
@@ -13513,6 +13515,13 @@
         </w:rPr>
         <w:tab/>
         <w:t>: &gt;66 – 71</w:t>
+      </w:r>
+      <w:r>
+        <w:rPr>
+          <w:rFonts w:ascii="Times New Roman" w:eastAsia="Times New Roman" w:hAnsi="Times New Roman" w:cs="Times New Roman"/>
+          <w:color w:val="000000"/>
+        </w:rPr>
+        <w:tab/>
       </w:r>
       <w:r>
         <w:rPr>
@@ -13723,6 +13732,13 @@
       <w:r>
         <w:rPr>
           <w:rFonts w:ascii="Times New Roman" w:eastAsia="Times New Roman" w:hAnsi="Times New Roman" w:cs="Times New Roman"/>
+          <w:color w:val="000000"/>
+        </w:rPr>
+        <w:tab/>
+      </w:r>
+      <w:r>
+        <w:rPr>
+          <w:rFonts w:ascii="Times New Roman" w:eastAsia="Times New Roman" w:hAnsi="Times New Roman" w:cs="Times New Roman"/>
         </w:rPr>
         <w:t>${nama_kajur}</w:t>
       </w:r>
@@ -13764,6 +13780,13 @@
         </w:rPr>
         <w:tab/>
         <w:t>: &lt;50</w:t>
+      </w:r>
+      <w:r>
+        <w:rPr>
+          <w:rFonts w:ascii="Times New Roman" w:eastAsia="Times New Roman" w:hAnsi="Times New Roman" w:cs="Times New Roman"/>
+          <w:color w:val="000000"/>
+        </w:rPr>
+        <w:tab/>
       </w:r>
       <w:r>
         <w:rPr>
@@ -21817,7 +21840,7 @@
             </wp:anchor>
           </w:drawing>
         </mc:Choice>
-        <mc:Fallback xmlns:dgm="http://schemas.openxmlformats.org/drawingml/2006/diagram" xmlns:lc="http://schemas.openxmlformats.org/drawingml/2006/lockedCanvas" xmlns:c="http://schemas.openxmlformats.org/drawingml/2006/chart" xmlns:pic="http://schemas.openxmlformats.org/drawingml/2006/picture" xmlns:a="http://schemas.openxmlformats.org/drawingml/2006/main" xmlns:sl="http://schemas.openxmlformats.org/schemaLibrary/2006/main">
+        <mc:Fallback xmlns:sl="http://schemas.openxmlformats.org/schemaLibrary/2006/main" xmlns:a="http://schemas.openxmlformats.org/drawingml/2006/main" xmlns:pic="http://schemas.openxmlformats.org/drawingml/2006/picture" xmlns:c="http://schemas.openxmlformats.org/drawingml/2006/chart" xmlns:lc="http://schemas.openxmlformats.org/drawingml/2006/lockedCanvas" xmlns:dgm="http://schemas.openxmlformats.org/drawingml/2006/diagram">
           <w:drawing>
             <wp:anchor allowOverlap="1" behindDoc="0" distB="0" distT="0" distL="114300" distR="114300" hidden="0" layoutInCell="1" locked="0" relativeHeight="0" simplePos="0">
               <wp:simplePos x="0" y="0"/>

</xml_diff>